<commit_message>
[feat] Created entity FlightAssignment
</commit_message>
<xml_diff>
--- a/reports/Student#3/03 - Requirements - Student #3.docx
+++ b/reports/Student#3/03 - Requirements - Student #3.docx
@@ -1155,7 +1155,13 @@
         </w:sdtPr>
         <w:sdtContent>
           <w:r>
-            <w:t xml:space="preserve">    </w:t>
+            <w:t xml:space="preserve">  </w:t>
+          </w:r>
+          <w:r>
+            <w:t>X</w:t>
+          </w:r>
+          <w:r>
+            <w:t xml:space="preserve">  </w:t>
           </w:r>
         </w:sdtContent>
       </w:sdt>
@@ -1272,7 +1278,13 @@
         </w:sdtPr>
         <w:sdtContent>
           <w:r>
-            <w:t xml:space="preserve">    </w:t>
+            <w:t xml:space="preserve">  </w:t>
+          </w:r>
+          <w:r>
+            <w:t>X</w:t>
+          </w:r>
+          <w:r>
+            <w:t xml:space="preserve">  </w:t>
           </w:r>
         </w:sdtContent>
       </w:sdt>
@@ -7472,6 +7484,7 @@
     <w:rsid w:val="001942D6"/>
     <w:rsid w:val="001B7228"/>
     <w:rsid w:val="00250265"/>
+    <w:rsid w:val="002A110E"/>
     <w:rsid w:val="002C1814"/>
     <w:rsid w:val="00354637"/>
     <w:rsid w:val="00362E40"/>
@@ -7499,6 +7512,7 @@
     <w:rsid w:val="00D4788A"/>
     <w:rsid w:val="00D72CB9"/>
     <w:rsid w:val="00DB19FC"/>
+    <w:rsid w:val="00E22B06"/>
     <w:rsid w:val="00E25325"/>
     <w:rsid w:val="00E263A3"/>
     <w:rsid w:val="00E56863"/>

</xml_diff>

<commit_message>
[feat] Created entity ActivityLog
</commit_message>
<xml_diff>
--- a/reports/Student#3/03 - Requirements - Student #3.docx
+++ b/reports/Student#3/03 - Requirements - Student #3.docx
@@ -1441,6 +1441,9 @@
       </w:pPr>
       <w:sdt>
         <w:sdtPr>
+          <w:rPr>
+            <w:u w:val="single"/>
+          </w:rPr>
           <w:tag w:val="Verdict"/>
           <w:id w:val="1856992905"/>
           <w:placeholder>
@@ -1450,7 +1453,22 @@
         </w:sdtPr>
         <w:sdtContent>
           <w:r>
-            <w:t xml:space="preserve">    </w:t>
+            <w:rPr>
+              <w:u w:val="single"/>
+            </w:rPr>
+            <w:t xml:space="preserve">  </w:t>
+          </w:r>
+          <w:r>
+            <w:rPr>
+              <w:u w:val="single"/>
+            </w:rPr>
+            <w:t>X</w:t>
+          </w:r>
+          <w:r>
+            <w:rPr>
+              <w:u w:val="single"/>
+            </w:rPr>
+            <w:t xml:space="preserve">  </w:t>
           </w:r>
         </w:sdtContent>
       </w:sdt>
@@ -7491,6 +7509,7 @@
     <w:rsid w:val="00367932"/>
     <w:rsid w:val="003936CA"/>
     <w:rsid w:val="003B0252"/>
+    <w:rsid w:val="004417A9"/>
     <w:rsid w:val="00451869"/>
     <w:rsid w:val="004D7778"/>
     <w:rsid w:val="00532E78"/>
@@ -7499,6 +7518,7 @@
     <w:rsid w:val="00635F6F"/>
     <w:rsid w:val="00654CDD"/>
     <w:rsid w:val="007826C3"/>
+    <w:rsid w:val="008513C6"/>
     <w:rsid w:val="008B1087"/>
     <w:rsid w:val="008D6165"/>
     <w:rsid w:val="00953D97"/>

</xml_diff>

<commit_message>
[feat] Terminados los csv student 3
</commit_message>
<xml_diff>
--- a/reports/Student#3/03 - Requirements - Student #3.docx
+++ b/reports/Student#3/03 - Requirements - Student #3.docx
@@ -1667,7 +1667,13 @@
         </w:sdtPr>
         <w:sdtContent>
           <w:r>
-            <w:t xml:space="preserve">    </w:t>
+            <w:t xml:space="preserve">  </w:t>
+          </w:r>
+          <w:r>
+            <w:t>X</w:t>
+          </w:r>
+          <w:r>
+            <w:t xml:space="preserve">  </w:t>
           </w:r>
         </w:sdtContent>
       </w:sdt>
@@ -1712,7 +1718,13 @@
         </w:sdtPr>
         <w:sdtContent>
           <w:r>
-            <w:t xml:space="preserve">    </w:t>
+            <w:t xml:space="preserve">  </w:t>
+          </w:r>
+          <w:r>
+            <w:t>X</w:t>
+          </w:r>
+          <w:r>
+            <w:t xml:space="preserve">  </w:t>
           </w:r>
         </w:sdtContent>
       </w:sdt>
@@ -7515,6 +7527,7 @@
     <w:rsid w:val="00532E78"/>
     <w:rsid w:val="005351FA"/>
     <w:rsid w:val="005F0BD3"/>
+    <w:rsid w:val="005F4436"/>
     <w:rsid w:val="00635F6F"/>
     <w:rsid w:val="00654CDD"/>
     <w:rsid w:val="007826C3"/>
@@ -7526,6 +7539,7 @@
     <w:rsid w:val="00A222AC"/>
     <w:rsid w:val="00BA1063"/>
     <w:rsid w:val="00BE6430"/>
+    <w:rsid w:val="00C066F2"/>
     <w:rsid w:val="00C308F4"/>
     <w:rsid w:val="00C42E76"/>
     <w:rsid w:val="00C63AB0"/>

</xml_diff>

<commit_message>
fix/ corrected mistakes in crewmember validation
</commit_message>
<xml_diff>
--- a/reports/Student#3/03 - Requirements - Student #3.docx
+++ b/reports/Student#3/03 - Requirements - Student #3.docx
@@ -339,12 +339,14 @@
                   </w:rPr>
                   <w:t xml:space="preserve"> </w:t>
                 </w:r>
+                <w:proofErr w:type="spellStart"/>
                 <w:r>
                   <w:rPr>
                     <w:rFonts w:asciiTheme="majorHAnsi" w:hAnsiTheme="majorHAnsi" w:cstheme="majorHAnsi"/>
                   </w:rPr>
                   <w:t>dandelpin</w:t>
                 </w:r>
+                <w:proofErr w:type="spellEnd"/>
                 <w:r>
                   <w:rPr>
                     <w:rFonts w:asciiTheme="majorHAnsi" w:hAnsiTheme="majorHAnsi" w:cstheme="majorHAnsi"/>
@@ -2192,7 +2194,13 @@
         </w:sdtPr>
         <w:sdtContent>
           <w:r>
-            <w:t xml:space="preserve">    </w:t>
+            <w:t xml:space="preserve"> </w:t>
+          </w:r>
+          <w:r>
+            <w:t>X</w:t>
+          </w:r>
+          <w:r>
+            <w:t xml:space="preserve">  </w:t>
           </w:r>
         </w:sdtContent>
       </w:sdt>
@@ -7535,6 +7543,8 @@
     <w:rsid w:val="008B1087"/>
     <w:rsid w:val="008D6165"/>
     <w:rsid w:val="00953D97"/>
+    <w:rsid w:val="009549E5"/>
+    <w:rsid w:val="009601C6"/>
     <w:rsid w:val="009D5AF9"/>
     <w:rsid w:val="00A222AC"/>
     <w:rsid w:val="00BA1063"/>

</xml_diff>

<commit_message>
test/ Test flight assignments and start activity logs
</commit_message>
<xml_diff>
--- a/reports/Student#3/03 - Requirements - Student #3.docx
+++ b/reports/Student#3/03 - Requirements - Student #3.docx
@@ -1984,7 +1984,13 @@
         </w:sdtPr>
         <w:sdtContent>
           <w:r>
-            <w:t xml:space="preserve">    </w:t>
+            <w:t xml:space="preserve"> </w:t>
+          </w:r>
+          <w:r>
+            <w:t>X</w:t>
+          </w:r>
+          <w:r>
+            <w:t xml:space="preserve">  </w:t>
           </w:r>
         </w:sdtContent>
       </w:sdt>
@@ -2113,7 +2119,13 @@
         </w:sdtPr>
         <w:sdtContent>
           <w:r>
-            <w:t xml:space="preserve">    </w:t>
+            <w:t xml:space="preserve"> </w:t>
+          </w:r>
+          <w:r>
+            <w:t>X</w:t>
+          </w:r>
+          <w:r>
+            <w:t xml:space="preserve">  </w:t>
           </w:r>
         </w:sdtContent>
       </w:sdt>
@@ -7529,8 +7541,10 @@
     <w:rsid w:val="00367932"/>
     <w:rsid w:val="003936CA"/>
     <w:rsid w:val="003B0252"/>
+    <w:rsid w:val="004416B2"/>
     <w:rsid w:val="004417A9"/>
     <w:rsid w:val="00451869"/>
+    <w:rsid w:val="004D3CF5"/>
     <w:rsid w:val="004D7778"/>
     <w:rsid w:val="00532E78"/>
     <w:rsid w:val="005351FA"/>

</xml_diff>

<commit_message>
docs/ Start testing report
</commit_message>
<xml_diff>
--- a/reports/Student#3/03 - Requirements - Student #3.docx
+++ b/reports/Student#3/03 - Requirements - Student #3.docx
@@ -136,7 +136,13 @@
                   <w:rPr>
                     <w:rFonts w:asciiTheme="majorHAnsi" w:hAnsiTheme="majorHAnsi" w:cstheme="majorHAnsi"/>
                   </w:rPr>
-                  <w:t>1.030</w:t>
+                  <w:t>2</w:t>
+                </w:r>
+                <w:r>
+                  <w:rPr>
+                    <w:rFonts w:asciiTheme="majorHAnsi" w:hAnsiTheme="majorHAnsi" w:cstheme="majorHAnsi"/>
+                  </w:rPr>
+                  <w:t>.030</w:t>
                 </w:r>
                 <w:r>
                   <w:rPr>
@@ -211,7 +217,7 @@
                   <w:rPr>
                     <w:rFonts w:asciiTheme="majorHAnsi" w:hAnsiTheme="majorHAnsi" w:cstheme="majorHAnsi"/>
                   </w:rPr>
-                  <w:t xml:space="preserve"> https://github.com/JuanAntonioMorenoMoguel/Acme-ANS-D01</w:t>
+                  <w:t xml:space="preserve"> https://github.com/dedece65/Acme-ANS-C2  </w:t>
                 </w:r>
               </w:sdtContent>
             </w:sdt>
@@ -339,14 +345,12 @@
                   </w:rPr>
                   <w:t xml:space="preserve"> </w:t>
                 </w:r>
-                <w:proofErr w:type="spellStart"/>
                 <w:r>
                   <w:rPr>
                     <w:rFonts w:asciiTheme="majorHAnsi" w:hAnsiTheme="majorHAnsi" w:cstheme="majorHAnsi"/>
                   </w:rPr>
                   <w:t>dandelpin</w:t>
                 </w:r>
-                <w:proofErr w:type="spellEnd"/>
                 <w:r>
                   <w:rPr>
                     <w:rFonts w:asciiTheme="majorHAnsi" w:hAnsiTheme="majorHAnsi" w:cstheme="majorHAnsi"/>
@@ -572,7 +576,31 @@
                   <w:rPr>
                     <w:rFonts w:asciiTheme="majorHAnsi" w:hAnsiTheme="majorHAnsi" w:cstheme="majorHAnsi"/>
                   </w:rPr>
-                  <w:t>Sevilla 02 17, 2025</w:t>
+                  <w:t>0</w:t>
+                </w:r>
+                <w:r>
+                  <w:rPr>
+                    <w:rFonts w:asciiTheme="majorHAnsi" w:hAnsiTheme="majorHAnsi" w:cstheme="majorHAnsi"/>
+                  </w:rPr>
+                  <w:t>3/0</w:t>
+                </w:r>
+                <w:r>
+                  <w:rPr>
+                    <w:rFonts w:asciiTheme="majorHAnsi" w:hAnsiTheme="majorHAnsi" w:cstheme="majorHAnsi"/>
+                  </w:rPr>
+                  <w:t>7</w:t>
+                </w:r>
+                <w:r>
+                  <w:rPr>
+                    <w:rFonts w:asciiTheme="majorHAnsi" w:hAnsiTheme="majorHAnsi" w:cstheme="majorHAnsi"/>
+                  </w:rPr>
+                  <w:t>/</w:t>
+                </w:r>
+                <w:r>
+                  <w:rPr>
+                    <w:rFonts w:asciiTheme="majorHAnsi" w:hAnsiTheme="majorHAnsi" w:cstheme="majorHAnsi"/>
+                  </w:rPr>
+                  <w:t>2025</w:t>
                 </w:r>
                 <w:r>
                   <w:rPr>
@@ -2366,7 +2394,13 @@
         </w:sdtPr>
         <w:sdtContent>
           <w:r>
-            <w:t xml:space="preserve">    </w:t>
+            <w:t xml:space="preserve"> </w:t>
+          </w:r>
+          <w:r>
+            <w:t>X</w:t>
+          </w:r>
+          <w:r>
+            <w:t xml:space="preserve">  </w:t>
           </w:r>
         </w:sdtContent>
       </w:sdt>
@@ -2420,7 +2454,13 @@
         </w:sdtPr>
         <w:sdtContent>
           <w:r>
-            <w:t xml:space="preserve">    </w:t>
+            <w:t xml:space="preserve"> </w:t>
+          </w:r>
+          <w:r>
+            <w:t>X</w:t>
+          </w:r>
+          <w:r>
+            <w:t xml:space="preserve">  </w:t>
           </w:r>
         </w:sdtContent>
       </w:sdt>
@@ -7552,6 +7592,7 @@
     <w:rsid w:val="005F4436"/>
     <w:rsid w:val="00635F6F"/>
     <w:rsid w:val="00654CDD"/>
+    <w:rsid w:val="006838DD"/>
     <w:rsid w:val="007826C3"/>
     <w:rsid w:val="008513C6"/>
     <w:rsid w:val="008B1087"/>
@@ -7561,6 +7602,7 @@
     <w:rsid w:val="009601C6"/>
     <w:rsid w:val="009D5AF9"/>
     <w:rsid w:val="00A222AC"/>
+    <w:rsid w:val="00AB2968"/>
     <w:rsid w:val="00BA1063"/>
     <w:rsid w:val="00BE6430"/>
     <w:rsid w:val="00C066F2"/>

</xml_diff>

<commit_message>
test/ Advance testing report only missing indices
</commit_message>
<xml_diff>
--- a/reports/Student#3/03 - Requirements - Student #3.docx
+++ b/reports/Student#3/03 - Requirements - Student #3.docx
@@ -2309,7 +2309,13 @@
         </w:sdtPr>
         <w:sdtContent>
           <w:r>
-            <w:t xml:space="preserve">    </w:t>
+            <w:t xml:space="preserve"> </w:t>
+          </w:r>
+          <w:r>
+            <w:t>X</w:t>
+          </w:r>
+          <w:r>
+            <w:t xml:space="preserve">  </w:t>
           </w:r>
         </w:sdtContent>
       </w:sdt>
@@ -2496,7 +2502,13 @@
         </w:sdtPr>
         <w:sdtContent>
           <w:r>
-            <w:t xml:space="preserve">    </w:t>
+            <w:t xml:space="preserve"> </w:t>
+          </w:r>
+          <w:r>
+            <w:t>X</w:t>
+          </w:r>
+          <w:r>
+            <w:t xml:space="preserve">  </w:t>
           </w:r>
         </w:sdtContent>
       </w:sdt>
@@ -7602,9 +7614,11 @@
     <w:rsid w:val="009601C6"/>
     <w:rsid w:val="009D5AF9"/>
     <w:rsid w:val="00A222AC"/>
+    <w:rsid w:val="00A45AE2"/>
     <w:rsid w:val="00AB2968"/>
     <w:rsid w:val="00BA1063"/>
     <w:rsid w:val="00BE6430"/>
+    <w:rsid w:val="00C02799"/>
     <w:rsid w:val="00C066F2"/>
     <w:rsid w:val="00C308F4"/>
     <w:rsid w:val="00C42E76"/>

</xml_diff>